<commit_message>
update Problem list and add specification
</commit_message>
<xml_diff>
--- a/Doc/5-6问题.docx
+++ b/Doc/5-6问题.docx
@@ -213,16 +213,18 @@
           <w:numId w:val="1"/>
         </w:numPr>
         <w:ind w:firstLineChars="0"/>
-        <w:rPr>
-          <w:strike/>
-        </w:rPr>
-      </w:pPr>
-      <w:r>
-        <w:rPr>
-          <w:rFonts w:hint="eastAsia"/>
-          <w:strike/>
-        </w:rPr>
-        <w:t>新建用户：</w:t>
+      </w:pPr>
+      <w:r>
+        <w:rPr>
+          <w:rFonts w:hint="eastAsia"/>
+        </w:rPr>
+        <w:t>发现以下格式的题目，不是每个选项独立成一行的题目，录入题库有问题</w:t>
+      </w:r>
+      <w:r>
+        <w:rPr>
+          <w:rFonts w:hint="eastAsia"/>
+        </w:rPr>
+        <w:t>（该问题处理方式需要找甲方确认）</w:t>
       </w:r>
     </w:p>
     <w:p>
@@ -233,181 +235,43 @@
           <w:numId w:val="1"/>
         </w:numPr>
         <w:ind w:firstLineChars="0"/>
-        <w:rPr>
-          <w:strike/>
-        </w:rPr>
-      </w:pPr>
-      <w:r>
-        <w:rPr>
-          <w:rFonts w:hint="eastAsia"/>
-          <w:strike/>
-        </w:rPr>
-        <w:t>批量上传用户</w:t>
-      </w:r>
-    </w:p>
-    <w:p>
-      <w:pPr>
-        <w:rPr>
-          <w:strike/>
-        </w:rPr>
-      </w:pPr>
+      </w:pPr>
+      <w:r>
+        <w:rPr>
+          <w:rFonts w:hint="eastAsia"/>
+        </w:rPr>
+        <w:t>问题：题目显示有问题，同样时格式不统一导致的</w:t>
+      </w:r>
     </w:p>
     <w:p>
       <w:pPr>
         <w:pStyle w:val="a3"/>
         <w:numPr>
-          <w:ilvl w:val="0"/>
+          <w:ilvl w:val="2"/>
           <w:numId w:val="1"/>
         </w:numPr>
         <w:ind w:firstLineChars="0"/>
-        <w:rPr>
-          <w:strike/>
-        </w:rPr>
-      </w:pPr>
-      <w:r>
-        <w:rPr>
-          <w:rFonts w:hint="eastAsia"/>
-          <w:strike/>
-        </w:rPr>
-        <w:t>考试中心的</w:t>
-      </w:r>
-      <w:r>
-        <w:rPr>
-          <w:rFonts w:hint="eastAsia"/>
-          <w:strike/>
-        </w:rPr>
-        <w:t>更多</w:t>
-      </w:r>
-      <w:r>
-        <w:rPr>
-          <w:rFonts w:hint="eastAsia"/>
-          <w:strike/>
-        </w:rPr>
-        <w:t>页面，未开始显示为空</w:t>
-      </w:r>
-      <w:r>
-        <w:rPr>
-          <w:rFonts w:hint="eastAsia"/>
-          <w:strike/>
-        </w:rPr>
-        <w:t>，且没有开始时间</w:t>
-      </w:r>
-    </w:p>
-    <w:p>
+      </w:pPr>
+      <w:r>
+        <w:rPr>
+          <w:rFonts w:hint="eastAsia"/>
+        </w:rPr>
+        <w:t>解决：要求格式统一</w:t>
+      </w:r>
+    </w:p>
+    <w:p>
+      <w:pPr>
+        <w:jc w:val="center"/>
+      </w:pPr>
       <w:r>
         <w:rPr>
           <w:noProof/>
         </w:rPr>
         <w:drawing>
-          <wp:inline distT="0" distB="0" distL="0" distR="0" wp14:anchorId="58D5D287" wp14:editId="18F1955A">
-            <wp:extent cx="5274310" cy="1720850"/>
-            <wp:effectExtent l="0" t="0" r="2540" b="0"/>
-            <wp:docPr id="1" name="图片 1"/>
-            <wp:cNvGraphicFramePr>
-              <a:graphicFrameLocks xmlns:a="http://schemas.openxmlformats.org/drawingml/2006/main" noChangeAspect="1"/>
-            </wp:cNvGraphicFramePr>
-            <a:graphic xmlns:a="http://schemas.openxmlformats.org/drawingml/2006/main">
-              <a:graphicData uri="http://schemas.openxmlformats.org/drawingml/2006/picture">
-                <pic:pic xmlns:pic="http://schemas.openxmlformats.org/drawingml/2006/picture">
-                  <pic:nvPicPr>
-                    <pic:cNvPr id="1" name=""/>
-                    <pic:cNvPicPr/>
-                  </pic:nvPicPr>
-                  <pic:blipFill>
-                    <a:blip r:embed="rId5"/>
-                    <a:stretch>
-                      <a:fillRect/>
-                    </a:stretch>
-                  </pic:blipFill>
-                  <pic:spPr>
-                    <a:xfrm>
-                      <a:off x="0" y="0"/>
-                      <a:ext cx="5274310" cy="1720850"/>
-                    </a:xfrm>
-                    <a:prstGeom prst="rect">
-                      <a:avLst/>
-                    </a:prstGeom>
-                  </pic:spPr>
-                </pic:pic>
-              </a:graphicData>
-            </a:graphic>
-          </wp:inline>
-        </w:drawing>
-      </w:r>
-    </w:p>
-    <w:p/>
-    <w:p>
-      <w:pPr>
-        <w:pStyle w:val="a3"/>
-        <w:numPr>
-          <w:ilvl w:val="0"/>
-          <w:numId w:val="1"/>
-        </w:numPr>
-        <w:ind w:firstLineChars="0"/>
-        <w:rPr>
-          <w:strike/>
-        </w:rPr>
-      </w:pPr>
-      <w:r>
-        <w:rPr>
-          <w:rFonts w:hint="eastAsia"/>
-          <w:strike/>
-        </w:rPr>
-        <w:t>后台加个退出</w:t>
-      </w:r>
-    </w:p>
-    <w:p>
-      <w:r>
-        <w:rPr>
-          <w:noProof/>
-        </w:rPr>
-        <w:drawing>
-          <wp:inline distT="0" distB="0" distL="0" distR="0" wp14:anchorId="0D88F297" wp14:editId="6BD158EC">
-            <wp:extent cx="4460345" cy="2099144"/>
-            <wp:effectExtent l="0" t="0" r="0" b="0"/>
-            <wp:docPr id="4" name="图片 4"/>
-            <wp:cNvGraphicFramePr>
-              <a:graphicFrameLocks xmlns:a="http://schemas.openxmlformats.org/drawingml/2006/main" noChangeAspect="1"/>
-            </wp:cNvGraphicFramePr>
-            <a:graphic xmlns:a="http://schemas.openxmlformats.org/drawingml/2006/main">
-              <a:graphicData uri="http://schemas.openxmlformats.org/drawingml/2006/picture">
-                <pic:pic xmlns:pic="http://schemas.openxmlformats.org/drawingml/2006/picture">
-                  <pic:nvPicPr>
-                    <pic:cNvPr id="1" name=""/>
-                    <pic:cNvPicPr/>
-                  </pic:nvPicPr>
-                  <pic:blipFill>
-                    <a:blip r:embed="rId6"/>
-                    <a:stretch>
-                      <a:fillRect/>
-                    </a:stretch>
-                  </pic:blipFill>
-                  <pic:spPr>
-                    <a:xfrm>
-                      <a:off x="0" y="0"/>
-                      <a:ext cx="4478793" cy="2107826"/>
-                    </a:xfrm>
-                    <a:prstGeom prst="rect">
-                      <a:avLst/>
-                    </a:prstGeom>
-                  </pic:spPr>
-                </pic:pic>
-              </a:graphicData>
-            </a:graphic>
-          </wp:inline>
-        </w:drawing>
-      </w:r>
-    </w:p>
-    <w:p>
-      <w:r>
-        <w:rPr>
-          <w:noProof/>
-        </w:rPr>
-        <w:drawing>
-          <wp:inline distT="0" distB="0" distL="0" distR="0" wp14:anchorId="5C3EAC7F" wp14:editId="6B6ABEB1">
-            <wp:extent cx="4484535" cy="1520941"/>
-            <wp:effectExtent l="0" t="0" r="0" b="3175"/>
-            <wp:docPr id="5" name="图片 5"/>
+          <wp:inline distT="0" distB="0" distL="0" distR="0" wp14:anchorId="583654B2" wp14:editId="375C1BAA">
+            <wp:extent cx="5105400" cy="790575"/>
+            <wp:effectExtent l="0" t="0" r="0" b="9525"/>
+            <wp:docPr id="13" name="图片 13"/>
             <wp:cNvGraphicFramePr>
               <a:graphicFrameLocks xmlns:a="http://schemas.openxmlformats.org/drawingml/2006/main" noChangeAspect="1"/>
             </wp:cNvGraphicFramePr>
@@ -427,7 +291,7 @@
                   <pic:spPr>
                     <a:xfrm>
                       <a:off x="0" y="0"/>
-                      <a:ext cx="4512345" cy="1530373"/>
+                      <a:ext cx="5105400" cy="790575"/>
                     </a:xfrm>
                     <a:prstGeom prst="rect">
                       <a:avLst/>
@@ -440,13 +304,7 @@
         </w:drawing>
       </w:r>
     </w:p>
-    <w:p>
-      <w:pPr>
-        <w:rPr>
-          <w:rFonts w:hint="eastAsia"/>
-        </w:rPr>
-      </w:pPr>
-    </w:p>
+    <w:p/>
     <w:p>
       <w:pPr>
         <w:pStyle w:val="a3"/>
@@ -455,13 +313,16 @@
           <w:numId w:val="1"/>
         </w:numPr>
         <w:ind w:firstLineChars="0"/>
-      </w:pPr>
-      <w:r>
-        <w:rPr>
-          <w:rFonts w:hint="eastAsia"/>
-        </w:rPr>
-        <w:lastRenderedPageBreak/>
-        <w:t>错题集的排名有问题</w:t>
+        <w:rPr>
+          <w:strike/>
+        </w:rPr>
+      </w:pPr>
+      <w:r>
+        <w:rPr>
+          <w:rFonts w:hint="eastAsia"/>
+          <w:strike/>
+        </w:rPr>
+        <w:t>新建用户：</w:t>
       </w:r>
     </w:p>
     <w:p>
@@ -472,12 +333,64 @@
           <w:numId w:val="1"/>
         </w:numPr>
         <w:ind w:firstLineChars="0"/>
-      </w:pPr>
-      <w:r>
-        <w:rPr>
-          <w:rFonts w:hint="eastAsia"/>
-        </w:rPr>
-        <w:t>分页当中，每页都有1到4道题的排序在最前边</w:t>
+        <w:rPr>
+          <w:strike/>
+        </w:rPr>
+      </w:pPr>
+      <w:r>
+        <w:rPr>
+          <w:rFonts w:hint="eastAsia"/>
+          <w:strike/>
+        </w:rPr>
+        <w:t>批量上传用户</w:t>
+      </w:r>
+    </w:p>
+    <w:p>
+      <w:pPr>
+        <w:rPr>
+          <w:strike/>
+        </w:rPr>
+      </w:pPr>
+    </w:p>
+    <w:p>
+      <w:pPr>
+        <w:pStyle w:val="a3"/>
+        <w:numPr>
+          <w:ilvl w:val="0"/>
+          <w:numId w:val="1"/>
+        </w:numPr>
+        <w:ind w:firstLineChars="0"/>
+        <w:rPr>
+          <w:strike/>
+        </w:rPr>
+      </w:pPr>
+      <w:r>
+        <w:rPr>
+          <w:rFonts w:hint="eastAsia"/>
+          <w:strike/>
+        </w:rPr>
+        <w:t>考试中心的</w:t>
+      </w:r>
+      <w:r>
+        <w:rPr>
+          <w:rFonts w:hint="eastAsia"/>
+          <w:strike/>
+        </w:rPr>
+        <w:t>更多</w:t>
+      </w:r>
+      <w:r>
+        <w:rPr>
+          <w:rFonts w:hint="eastAsia"/>
+          <w:strike/>
+        </w:rPr>
+        <w:t>页面，未开始显示为空</w:t>
+      </w:r>
+      <w:r>
+        <w:rPr>
+          <w:rFonts w:hint="eastAsia"/>
+          <w:strike/>
+        </w:rPr>
+        <w:t>，且没有开始时间</w:t>
       </w:r>
     </w:p>
     <w:p>
@@ -486,10 +399,10 @@
           <w:noProof/>
         </w:rPr>
         <w:drawing>
-          <wp:inline distT="0" distB="0" distL="0" distR="0" wp14:anchorId="52F6C42F" wp14:editId="01BA2F25">
-            <wp:extent cx="5274310" cy="2343150"/>
+          <wp:inline distT="0" distB="0" distL="0" distR="0" wp14:anchorId="58D5D287" wp14:editId="18F1955A">
+            <wp:extent cx="5274310" cy="1720850"/>
             <wp:effectExtent l="0" t="0" r="2540" b="0"/>
-            <wp:docPr id="2" name="图片 2"/>
+            <wp:docPr id="1" name="图片 1"/>
             <wp:cNvGraphicFramePr>
               <a:graphicFrameLocks xmlns:a="http://schemas.openxmlformats.org/drawingml/2006/main" noChangeAspect="1"/>
             </wp:cNvGraphicFramePr>
@@ -509,7 +422,7 @@
                   <pic:spPr>
                     <a:xfrm>
                       <a:off x="0" y="0"/>
-                      <a:ext cx="5274310" cy="2343150"/>
+                      <a:ext cx="5274310" cy="1720850"/>
                     </a:xfrm>
                     <a:prstGeom prst="rect">
                       <a:avLst/>
@@ -521,21 +434,39 @@
           </wp:inline>
         </w:drawing>
       </w:r>
+    </w:p>
+    <w:p/>
+    <w:p>
+      <w:pPr>
+        <w:pStyle w:val="a3"/>
+        <w:numPr>
+          <w:ilvl w:val="0"/>
+          <w:numId w:val="1"/>
+        </w:numPr>
+        <w:ind w:firstLineChars="0"/>
+        <w:rPr>
+          <w:strike/>
+        </w:rPr>
+      </w:pPr>
+      <w:r>
+        <w:rPr>
+          <w:rFonts w:hint="eastAsia"/>
+          <w:strike/>
+        </w:rPr>
+        <w:t>后台加个退出</w:t>
+      </w:r>
+    </w:p>
+    <w:p/>
+    <w:p>
       <w:r>
         <w:rPr>
           <w:noProof/>
         </w:rPr>
-        <w:t xml:space="preserve"> </w:t>
-      </w:r>
-      <w:r>
-        <w:rPr>
-          <w:noProof/>
-        </w:rPr>
         <w:drawing>
-          <wp:inline distT="0" distB="0" distL="0" distR="0" wp14:anchorId="50B5D52D" wp14:editId="084EC646">
-            <wp:extent cx="5274310" cy="1754505"/>
-            <wp:effectExtent l="0" t="0" r="2540" b="0"/>
-            <wp:docPr id="3" name="图片 3"/>
+          <wp:inline distT="0" distB="0" distL="0" distR="0" wp14:anchorId="5C3EAC7F" wp14:editId="6B6ABEB1">
+            <wp:extent cx="4484535" cy="1520941"/>
+            <wp:effectExtent l="0" t="0" r="0" b="3175"/>
+            <wp:docPr id="5" name="图片 5"/>
             <wp:cNvGraphicFramePr>
               <a:graphicFrameLocks xmlns:a="http://schemas.openxmlformats.org/drawingml/2006/main" noChangeAspect="1"/>
             </wp:cNvGraphicFramePr>
@@ -555,7 +486,7 @@
                   <pic:spPr>
                     <a:xfrm>
                       <a:off x="0" y="0"/>
-                      <a:ext cx="5274310" cy="1754505"/>
+                      <a:ext cx="4512345" cy="1530373"/>
                     </a:xfrm>
                     <a:prstGeom prst="rect">
                       <a:avLst/>
@@ -582,13 +513,8 @@
         <w:rPr>
           <w:rFonts w:hint="eastAsia"/>
         </w:rPr>
-        <w:t>统计</w:t>
-      </w:r>
-      <w:r>
-        <w:rPr>
-          <w:rFonts w:hint="eastAsia"/>
-        </w:rPr>
-        <w:t>人数有问题</w:t>
+        <w:lastRenderedPageBreak/>
+        <w:t>错题集的排名有问题</w:t>
       </w:r>
     </w:p>
     <w:p>
@@ -604,7 +530,7 @@
         <w:rPr>
           <w:rFonts w:hint="eastAsia"/>
         </w:rPr>
-        <w:t>我新建了一个试卷，名为“东城分局测试试卷3”，并用admin账户进行了一次考试，发现之前已经存在的“东城分局测试2”上参与人数也增加了一人统计，从表象上看，这两试卷貌似统计到一起了：</w:t>
+        <w:t>分页当中，每页都有1到4道题的排序在最前边</w:t>
       </w:r>
     </w:p>
     <w:p>
@@ -613,10 +539,10 @@
           <w:noProof/>
         </w:rPr>
         <w:drawing>
-          <wp:inline distT="0" distB="0" distL="0" distR="0" wp14:anchorId="25CE51D2" wp14:editId="1687152F">
-            <wp:extent cx="5274310" cy="1048385"/>
+          <wp:inline distT="0" distB="0" distL="0" distR="0" wp14:anchorId="52F6C42F" wp14:editId="01BA2F25">
+            <wp:extent cx="5274310" cy="2343150"/>
             <wp:effectExtent l="0" t="0" r="2540" b="0"/>
-            <wp:docPr id="8" name="图片 8"/>
+            <wp:docPr id="2" name="图片 2"/>
             <wp:cNvGraphicFramePr>
               <a:graphicFrameLocks xmlns:a="http://schemas.openxmlformats.org/drawingml/2006/main" noChangeAspect="1"/>
             </wp:cNvGraphicFramePr>
@@ -636,7 +562,7 @@
                   <pic:spPr>
                     <a:xfrm>
                       <a:off x="0" y="0"/>
-                      <a:ext cx="5274310" cy="1048385"/>
+                      <a:ext cx="5274310" cy="2343150"/>
                     </a:xfrm>
                     <a:prstGeom prst="rect">
                       <a:avLst/>
@@ -648,17 +574,21 @@
           </wp:inline>
         </w:drawing>
       </w:r>
-    </w:p>
-    <w:p>
       <w:r>
         <w:rPr>
           <w:noProof/>
         </w:rPr>
+        <w:t xml:space="preserve"> </w:t>
+      </w:r>
+      <w:r>
+        <w:rPr>
+          <w:noProof/>
+        </w:rPr>
         <w:drawing>
-          <wp:inline distT="0" distB="0" distL="0" distR="0" wp14:anchorId="2A5BD736" wp14:editId="539C94ED">
-            <wp:extent cx="5274310" cy="1145540"/>
+          <wp:inline distT="0" distB="0" distL="0" distR="0" wp14:anchorId="50B5D52D" wp14:editId="084EC646">
+            <wp:extent cx="5274310" cy="1754505"/>
             <wp:effectExtent l="0" t="0" r="2540" b="0"/>
-            <wp:docPr id="7" name="图片 7"/>
+            <wp:docPr id="3" name="图片 3"/>
             <wp:cNvGraphicFramePr>
               <a:graphicFrameLocks xmlns:a="http://schemas.openxmlformats.org/drawingml/2006/main" noChangeAspect="1"/>
             </wp:cNvGraphicFramePr>
@@ -678,7 +608,7 @@
                   <pic:spPr>
                     <a:xfrm>
                       <a:off x="0" y="0"/>
-                      <a:ext cx="5274310" cy="1145540"/>
+                      <a:ext cx="5274310" cy="1754505"/>
                     </a:xfrm>
                     <a:prstGeom prst="rect">
                       <a:avLst/>
@@ -692,9 +622,6 @@
       </w:r>
     </w:p>
     <w:p/>
-    <w:p/>
-    <w:p/>
-    <w:p/>
     <w:p>
       <w:pPr>
         <w:pStyle w:val="a3"/>
@@ -708,16 +635,29 @@
         <w:rPr>
           <w:rFonts w:hint="eastAsia"/>
         </w:rPr>
-        <w:lastRenderedPageBreak/>
-        <w:t>首页和更多页面的参</w:t>
-      </w:r>
-      <w:bookmarkStart w:id="0" w:name="_GoBack"/>
-      <w:bookmarkEnd w:id="0"/>
-      <w:r>
-        <w:rPr>
-          <w:rFonts w:hint="eastAsia"/>
-        </w:rPr>
-        <w:t>与自学与参与考试的统计都是0，一直没有变化：</w:t>
+        <w:t>统计</w:t>
+      </w:r>
+      <w:r>
+        <w:rPr>
+          <w:rFonts w:hint="eastAsia"/>
+        </w:rPr>
+        <w:t>人数有问题</w:t>
+      </w:r>
+    </w:p>
+    <w:p>
+      <w:pPr>
+        <w:pStyle w:val="a3"/>
+        <w:numPr>
+          <w:ilvl w:val="1"/>
+          <w:numId w:val="1"/>
+        </w:numPr>
+        <w:ind w:firstLineChars="0"/>
+      </w:pPr>
+      <w:r>
+        <w:rPr>
+          <w:rFonts w:hint="eastAsia"/>
+        </w:rPr>
+        <w:t>我新建了一个试卷，名为“东城分局测试试卷3”，并用admin账户进行了一次考试，发现之前已经存在的“东城分局测试2”上参与人数也增加了一人统计，从表象上看，这两试卷貌似统计到一起了：</w:t>
       </w:r>
     </w:p>
     <w:p>
@@ -726,10 +666,10 @@
           <w:noProof/>
         </w:rPr>
         <w:drawing>
-          <wp:inline distT="0" distB="0" distL="0" distR="0" wp14:anchorId="3903E7E7" wp14:editId="575DCBF4">
-            <wp:extent cx="5274310" cy="938530"/>
+          <wp:inline distT="0" distB="0" distL="0" distR="0" wp14:anchorId="25CE51D2" wp14:editId="1687152F">
+            <wp:extent cx="5274310" cy="1048385"/>
             <wp:effectExtent l="0" t="0" r="2540" b="0"/>
-            <wp:docPr id="9" name="图片 9"/>
+            <wp:docPr id="8" name="图片 8"/>
             <wp:cNvGraphicFramePr>
               <a:graphicFrameLocks xmlns:a="http://schemas.openxmlformats.org/drawingml/2006/main" noChangeAspect="1"/>
             </wp:cNvGraphicFramePr>
@@ -749,7 +689,7 @@
                   <pic:spPr>
                     <a:xfrm>
                       <a:off x="0" y="0"/>
-                      <a:ext cx="5274310" cy="938530"/>
+                      <a:ext cx="5274310" cy="1048385"/>
                     </a:xfrm>
                     <a:prstGeom prst="rect">
                       <a:avLst/>
@@ -763,20 +703,15 @@
       </w:r>
     </w:p>
     <w:p>
-      <w:pPr>
-        <w:rPr>
-          <w:rFonts w:hint="eastAsia"/>
-        </w:rPr>
-      </w:pPr>
       <w:r>
         <w:rPr>
           <w:noProof/>
         </w:rPr>
         <w:drawing>
-          <wp:inline distT="0" distB="0" distL="0" distR="0" wp14:anchorId="357AC371" wp14:editId="0526F644">
-            <wp:extent cx="5274310" cy="946785"/>
-            <wp:effectExtent l="0" t="0" r="2540" b="5715"/>
-            <wp:docPr id="10" name="图片 10"/>
+          <wp:inline distT="0" distB="0" distL="0" distR="0" wp14:anchorId="2A5BD736" wp14:editId="539C94ED">
+            <wp:extent cx="5274310" cy="1145540"/>
+            <wp:effectExtent l="0" t="0" r="2540" b="0"/>
+            <wp:docPr id="7" name="图片 7"/>
             <wp:cNvGraphicFramePr>
               <a:graphicFrameLocks xmlns:a="http://schemas.openxmlformats.org/drawingml/2006/main" noChangeAspect="1"/>
             </wp:cNvGraphicFramePr>
@@ -796,6 +731,111 @@
                   <pic:spPr>
                     <a:xfrm>
                       <a:off x="0" y="0"/>
+                      <a:ext cx="5274310" cy="1145540"/>
+                    </a:xfrm>
+                    <a:prstGeom prst="rect">
+                      <a:avLst/>
+                    </a:prstGeom>
+                  </pic:spPr>
+                </pic:pic>
+              </a:graphicData>
+            </a:graphic>
+          </wp:inline>
+        </w:drawing>
+      </w:r>
+    </w:p>
+    <w:p/>
+    <w:p/>
+    <w:p/>
+    <w:p/>
+    <w:p>
+      <w:pPr>
+        <w:pStyle w:val="a3"/>
+        <w:numPr>
+          <w:ilvl w:val="0"/>
+          <w:numId w:val="1"/>
+        </w:numPr>
+        <w:ind w:firstLineChars="0"/>
+      </w:pPr>
+      <w:r>
+        <w:rPr>
+          <w:rFonts w:hint="eastAsia"/>
+        </w:rPr>
+        <w:lastRenderedPageBreak/>
+        <w:t>首页和更多页面的参与自学与参与考试的统计都是0，一直没有变化：</w:t>
+      </w:r>
+    </w:p>
+    <w:p>
+      <w:r>
+        <w:rPr>
+          <w:noProof/>
+        </w:rPr>
+        <w:drawing>
+          <wp:inline distT="0" distB="0" distL="0" distR="0" wp14:anchorId="3903E7E7" wp14:editId="575DCBF4">
+            <wp:extent cx="5274310" cy="938530"/>
+            <wp:effectExtent l="0" t="0" r="2540" b="0"/>
+            <wp:docPr id="9" name="图片 9"/>
+            <wp:cNvGraphicFramePr>
+              <a:graphicFrameLocks xmlns:a="http://schemas.openxmlformats.org/drawingml/2006/main" noChangeAspect="1"/>
+            </wp:cNvGraphicFramePr>
+            <a:graphic xmlns:a="http://schemas.openxmlformats.org/drawingml/2006/main">
+              <a:graphicData uri="http://schemas.openxmlformats.org/drawingml/2006/picture">
+                <pic:pic xmlns:pic="http://schemas.openxmlformats.org/drawingml/2006/picture">
+                  <pic:nvPicPr>
+                    <pic:cNvPr id="1" name=""/>
+                    <pic:cNvPicPr/>
+                  </pic:nvPicPr>
+                  <pic:blipFill>
+                    <a:blip r:embed="rId14"/>
+                    <a:stretch>
+                      <a:fillRect/>
+                    </a:stretch>
+                  </pic:blipFill>
+                  <pic:spPr>
+                    <a:xfrm>
+                      <a:off x="0" y="0"/>
+                      <a:ext cx="5274310" cy="938530"/>
+                    </a:xfrm>
+                    <a:prstGeom prst="rect">
+                      <a:avLst/>
+                    </a:prstGeom>
+                  </pic:spPr>
+                </pic:pic>
+              </a:graphicData>
+            </a:graphic>
+          </wp:inline>
+        </w:drawing>
+      </w:r>
+    </w:p>
+    <w:p>
+      <w:r>
+        <w:rPr>
+          <w:noProof/>
+        </w:rPr>
+        <w:drawing>
+          <wp:inline distT="0" distB="0" distL="0" distR="0" wp14:anchorId="357AC371" wp14:editId="0526F644">
+            <wp:extent cx="5274310" cy="946785"/>
+            <wp:effectExtent l="0" t="0" r="2540" b="5715"/>
+            <wp:docPr id="10" name="图片 10"/>
+            <wp:cNvGraphicFramePr>
+              <a:graphicFrameLocks xmlns:a="http://schemas.openxmlformats.org/drawingml/2006/main" noChangeAspect="1"/>
+            </wp:cNvGraphicFramePr>
+            <a:graphic xmlns:a="http://schemas.openxmlformats.org/drawingml/2006/main">
+              <a:graphicData uri="http://schemas.openxmlformats.org/drawingml/2006/picture">
+                <pic:pic xmlns:pic="http://schemas.openxmlformats.org/drawingml/2006/picture">
+                  <pic:nvPicPr>
+                    <pic:cNvPr id="1" name=""/>
+                    <pic:cNvPicPr/>
+                  </pic:nvPicPr>
+                  <pic:blipFill>
+                    <a:blip r:embed="rId15"/>
+                    <a:stretch>
+                      <a:fillRect/>
+                    </a:stretch>
+                  </pic:blipFill>
+                  <pic:spPr>
+                    <a:xfrm>
+                      <a:off x="0" y="0"/>
                       <a:ext cx="5274310" cy="946785"/>
                     </a:xfrm>
                     <a:prstGeom prst="rect">
@@ -809,6 +849,990 @@
         </w:drawing>
       </w:r>
     </w:p>
+    <w:p/>
+    <w:p>
+      <w:pPr>
+        <w:pStyle w:val="a3"/>
+        <w:numPr>
+          <w:ilvl w:val="0"/>
+          <w:numId w:val="1"/>
+        </w:numPr>
+        <w:ind w:firstLineChars="0"/>
+      </w:pPr>
+      <w:r>
+        <w:rPr>
+          <w:rFonts w:hint="eastAsia"/>
+        </w:rPr>
+        <w:t>后台</w:t>
+      </w:r>
+      <w:r>
+        <w:rPr>
+          <w:rFonts w:hint="eastAsia"/>
+          <w:b/>
+        </w:rPr>
+        <w:t>通知公告、课件超市</w:t>
+      </w:r>
+      <w:r>
+        <w:rPr>
+          <w:rFonts w:hint="eastAsia"/>
+          <w:b/>
+        </w:rPr>
+        <w:t>、案例评析</w:t>
+      </w:r>
+      <w:r>
+        <w:rPr>
+          <w:rFonts w:hint="eastAsia"/>
+        </w:rPr>
+        <w:t>这三个有富文本的栏目</w:t>
+      </w:r>
+      <w:r>
+        <w:rPr>
+          <w:rFonts w:hint="eastAsia"/>
+        </w:rPr>
+        <w:t>中</w:t>
+      </w:r>
+      <w:r>
+        <w:rPr>
+          <w:rFonts w:hint="eastAsia"/>
+        </w:rPr>
+        <w:t>添加</w:t>
+      </w:r>
+      <w:r>
+        <w:rPr>
+          <w:rFonts w:hint="eastAsia"/>
+        </w:rPr>
+        <w:t>内容时，如果内容超长（我从《出入境管理法》的word文档中粘贴出来的内容，添加失败）</w:t>
+      </w:r>
+    </w:p>
+    <w:p>
+      <w:r>
+        <w:rPr>
+          <w:noProof/>
+        </w:rPr>
+        <w:drawing>
+          <wp:inline distT="0" distB="0" distL="0" distR="0" wp14:anchorId="4248996C" wp14:editId="680EC1C9">
+            <wp:extent cx="5274310" cy="1404620"/>
+            <wp:effectExtent l="0" t="0" r="2540" b="5080"/>
+            <wp:docPr id="6" name="图片 6"/>
+            <wp:cNvGraphicFramePr>
+              <a:graphicFrameLocks xmlns:a="http://schemas.openxmlformats.org/drawingml/2006/main" noChangeAspect="1"/>
+            </wp:cNvGraphicFramePr>
+            <a:graphic xmlns:a="http://schemas.openxmlformats.org/drawingml/2006/main">
+              <a:graphicData uri="http://schemas.openxmlformats.org/drawingml/2006/picture">
+                <pic:pic xmlns:pic="http://schemas.openxmlformats.org/drawingml/2006/picture">
+                  <pic:nvPicPr>
+                    <pic:cNvPr id="1" name=""/>
+                    <pic:cNvPicPr/>
+                  </pic:nvPicPr>
+                  <pic:blipFill>
+                    <a:blip r:embed="rId16"/>
+                    <a:stretch>
+                      <a:fillRect/>
+                    </a:stretch>
+                  </pic:blipFill>
+                  <pic:spPr>
+                    <a:xfrm>
+                      <a:off x="0" y="0"/>
+                      <a:ext cx="5274310" cy="1404620"/>
+                    </a:xfrm>
+                    <a:prstGeom prst="rect">
+                      <a:avLst/>
+                    </a:prstGeom>
+                  </pic:spPr>
+                </pic:pic>
+              </a:graphicData>
+            </a:graphic>
+          </wp:inline>
+        </w:drawing>
+      </w:r>
+    </w:p>
+    <w:p>
+      <w:r>
+        <w:rPr>
+          <w:rFonts w:hint="eastAsia"/>
+        </w:rPr>
+        <w:t>提示错误信息如下：</w:t>
+      </w:r>
+    </w:p>
+    <w:p>
+      <w:pPr>
+        <w:autoSpaceDE w:val="0"/>
+        <w:autoSpaceDN w:val="0"/>
+        <w:adjustRightInd w:val="0"/>
+        <w:jc w:val="left"/>
+        <w:rPr>
+          <w:rFonts w:ascii="Consolas" w:hAnsi="Consolas" w:cs="Consolas"/>
+          <w:kern w:val="0"/>
+          <w:sz w:val="20"/>
+          <w:szCs w:val="20"/>
+        </w:rPr>
+      </w:pPr>
+      <w:r>
+        <w:rPr>
+          <w:rFonts w:ascii="Consolas" w:hAnsi="Consolas" w:cs="Consolas"/>
+          <w:color w:val="FF0000"/>
+          <w:kern w:val="0"/>
+          <w:sz w:val="20"/>
+          <w:szCs w:val="20"/>
+        </w:rPr>
+        <w:t>严重</w:t>
+      </w:r>
+      <w:r>
+        <w:rPr>
+          <w:rFonts w:ascii="Consolas" w:hAnsi="Consolas" w:cs="Consolas"/>
+          <w:color w:val="FF0000"/>
+          <w:kern w:val="0"/>
+          <w:sz w:val="20"/>
+          <w:szCs w:val="20"/>
+        </w:rPr>
+        <w:t xml:space="preserve">: </w:t>
+      </w:r>
+      <w:proofErr w:type="spellStart"/>
+      <w:r>
+        <w:rPr>
+          <w:rFonts w:ascii="Consolas" w:hAnsi="Consolas" w:cs="Consolas"/>
+          <w:color w:val="FF0000"/>
+          <w:kern w:val="0"/>
+          <w:sz w:val="20"/>
+          <w:szCs w:val="20"/>
+        </w:rPr>
+        <w:t>Servlet.service</w:t>
+      </w:r>
+      <w:proofErr w:type="spellEnd"/>
+      <w:r>
+        <w:rPr>
+          <w:rFonts w:ascii="Consolas" w:hAnsi="Consolas" w:cs="Consolas"/>
+          <w:color w:val="FF0000"/>
+          <w:kern w:val="0"/>
+          <w:sz w:val="20"/>
+          <w:szCs w:val="20"/>
+        </w:rPr>
+        <w:t>() for servlet [</w:t>
+      </w:r>
+      <w:proofErr w:type="spellStart"/>
+      <w:r>
+        <w:rPr>
+          <w:rFonts w:ascii="Consolas" w:hAnsi="Consolas" w:cs="Consolas"/>
+          <w:color w:val="FF0000"/>
+          <w:kern w:val="0"/>
+          <w:sz w:val="20"/>
+          <w:szCs w:val="20"/>
+        </w:rPr>
+        <w:t>SpringMVC</w:t>
+      </w:r>
+      <w:proofErr w:type="spellEnd"/>
+      <w:r>
+        <w:rPr>
+          <w:rFonts w:ascii="Consolas" w:hAnsi="Consolas" w:cs="Consolas"/>
+          <w:color w:val="FF0000"/>
+          <w:kern w:val="0"/>
+          <w:sz w:val="20"/>
+          <w:szCs w:val="20"/>
+        </w:rPr>
+        <w:t xml:space="preserve">] in context with path [] threw exception [Request processing failed; nested exception is </w:t>
+      </w:r>
+      <w:proofErr w:type="spellStart"/>
+      <w:proofErr w:type="gramStart"/>
+      <w:r>
+        <w:rPr>
+          <w:rFonts w:ascii="Consolas" w:hAnsi="Consolas" w:cs="Consolas"/>
+          <w:color w:val="0066CC"/>
+          <w:kern w:val="0"/>
+          <w:sz w:val="20"/>
+          <w:szCs w:val="20"/>
+          <w:u w:val="single"/>
+        </w:rPr>
+        <w:t>org.springframework.dao.DataIntegrityViolationException</w:t>
+      </w:r>
+      <w:proofErr w:type="spellEnd"/>
+      <w:proofErr w:type="gramEnd"/>
+      <w:r>
+        <w:rPr>
+          <w:rFonts w:ascii="Consolas" w:hAnsi="Consolas" w:cs="Consolas"/>
+          <w:color w:val="FF0000"/>
+          <w:kern w:val="0"/>
+          <w:sz w:val="20"/>
+          <w:szCs w:val="20"/>
+        </w:rPr>
+        <w:t xml:space="preserve">: </w:t>
+      </w:r>
+    </w:p>
+    <w:p>
+      <w:pPr>
+        <w:autoSpaceDE w:val="0"/>
+        <w:autoSpaceDN w:val="0"/>
+        <w:adjustRightInd w:val="0"/>
+        <w:jc w:val="left"/>
+        <w:rPr>
+          <w:rFonts w:ascii="Consolas" w:hAnsi="Consolas" w:cs="Consolas"/>
+          <w:kern w:val="0"/>
+          <w:sz w:val="20"/>
+          <w:szCs w:val="20"/>
+        </w:rPr>
+      </w:pPr>
+      <w:r>
+        <w:rPr>
+          <w:rFonts w:ascii="Consolas" w:hAnsi="Consolas" w:cs="Consolas"/>
+          <w:color w:val="FF0000"/>
+          <w:kern w:val="0"/>
+          <w:sz w:val="20"/>
+          <w:szCs w:val="20"/>
+        </w:rPr>
+        <w:t xml:space="preserve">### Error updating database.  Cause: </w:t>
+      </w:r>
+      <w:proofErr w:type="spellStart"/>
+      <w:proofErr w:type="gramStart"/>
+      <w:r>
+        <w:rPr>
+          <w:rFonts w:ascii="Consolas" w:hAnsi="Consolas" w:cs="Consolas"/>
+          <w:color w:val="FF0000"/>
+          <w:kern w:val="0"/>
+          <w:sz w:val="20"/>
+          <w:szCs w:val="20"/>
+        </w:rPr>
+        <w:t>com.mysql</w:t>
+      </w:r>
+      <w:proofErr w:type="gramEnd"/>
+      <w:r>
+        <w:rPr>
+          <w:rFonts w:ascii="Consolas" w:hAnsi="Consolas" w:cs="Consolas"/>
+          <w:color w:val="FF0000"/>
+          <w:kern w:val="0"/>
+          <w:sz w:val="20"/>
+          <w:szCs w:val="20"/>
+        </w:rPr>
+        <w:t>.jdbc.MysqlDataTruncation</w:t>
+      </w:r>
+      <w:proofErr w:type="spellEnd"/>
+      <w:r>
+        <w:rPr>
+          <w:rFonts w:ascii="Consolas" w:hAnsi="Consolas" w:cs="Consolas"/>
+          <w:color w:val="FF0000"/>
+          <w:kern w:val="0"/>
+          <w:sz w:val="20"/>
+          <w:szCs w:val="20"/>
+        </w:rPr>
+        <w:t>: Data truncation: Data too long for column '</w:t>
+      </w:r>
+      <w:proofErr w:type="spellStart"/>
+      <w:r>
+        <w:rPr>
+          <w:rFonts w:ascii="Consolas" w:hAnsi="Consolas" w:cs="Consolas"/>
+          <w:color w:val="FF0000"/>
+          <w:kern w:val="0"/>
+          <w:sz w:val="20"/>
+          <w:szCs w:val="20"/>
+        </w:rPr>
+        <w:t>inform_content</w:t>
+      </w:r>
+      <w:proofErr w:type="spellEnd"/>
+      <w:r>
+        <w:rPr>
+          <w:rFonts w:ascii="Consolas" w:hAnsi="Consolas" w:cs="Consolas"/>
+          <w:color w:val="FF0000"/>
+          <w:kern w:val="0"/>
+          <w:sz w:val="20"/>
+          <w:szCs w:val="20"/>
+        </w:rPr>
+        <w:t>' at row 1</w:t>
+      </w:r>
+    </w:p>
+    <w:p>
+      <w:pPr>
+        <w:autoSpaceDE w:val="0"/>
+        <w:autoSpaceDN w:val="0"/>
+        <w:adjustRightInd w:val="0"/>
+        <w:jc w:val="left"/>
+        <w:rPr>
+          <w:rFonts w:ascii="Consolas" w:hAnsi="Consolas" w:cs="Consolas"/>
+          <w:kern w:val="0"/>
+          <w:sz w:val="20"/>
+          <w:szCs w:val="20"/>
+        </w:rPr>
+      </w:pPr>
+      <w:r>
+        <w:rPr>
+          <w:rFonts w:ascii="Consolas" w:hAnsi="Consolas" w:cs="Consolas"/>
+          <w:color w:val="FF0000"/>
+          <w:kern w:val="0"/>
+          <w:sz w:val="20"/>
+          <w:szCs w:val="20"/>
+        </w:rPr>
+        <w:t xml:space="preserve">### The error may involve </w:t>
+      </w:r>
+      <w:proofErr w:type="spellStart"/>
+      <w:proofErr w:type="gramStart"/>
+      <w:r>
+        <w:rPr>
+          <w:rFonts w:ascii="Consolas" w:hAnsi="Consolas" w:cs="Consolas"/>
+          <w:color w:val="FF0000"/>
+          <w:kern w:val="0"/>
+          <w:sz w:val="20"/>
+          <w:szCs w:val="20"/>
+        </w:rPr>
+        <w:t>com.police.testing.dao.InformNoticeMapper.insert</w:t>
+      </w:r>
+      <w:proofErr w:type="spellEnd"/>
+      <w:proofErr w:type="gramEnd"/>
+      <w:r>
+        <w:rPr>
+          <w:rFonts w:ascii="Consolas" w:hAnsi="Consolas" w:cs="Consolas"/>
+          <w:color w:val="FF0000"/>
+          <w:kern w:val="0"/>
+          <w:sz w:val="20"/>
+          <w:szCs w:val="20"/>
+        </w:rPr>
+        <w:t>-Inline</w:t>
+      </w:r>
+    </w:p>
+    <w:p>
+      <w:pPr>
+        <w:autoSpaceDE w:val="0"/>
+        <w:autoSpaceDN w:val="0"/>
+        <w:adjustRightInd w:val="0"/>
+        <w:jc w:val="left"/>
+        <w:rPr>
+          <w:rFonts w:ascii="Consolas" w:hAnsi="Consolas" w:cs="Consolas"/>
+          <w:kern w:val="0"/>
+          <w:sz w:val="20"/>
+          <w:szCs w:val="20"/>
+        </w:rPr>
+      </w:pPr>
+      <w:r>
+        <w:rPr>
+          <w:rFonts w:ascii="Consolas" w:hAnsi="Consolas" w:cs="Consolas"/>
+          <w:color w:val="FF0000"/>
+          <w:kern w:val="0"/>
+          <w:sz w:val="20"/>
+          <w:szCs w:val="20"/>
+        </w:rPr>
+        <w:t>### The error occurred while setting parameters</w:t>
+      </w:r>
+    </w:p>
+    <w:p>
+      <w:pPr>
+        <w:autoSpaceDE w:val="0"/>
+        <w:autoSpaceDN w:val="0"/>
+        <w:adjustRightInd w:val="0"/>
+        <w:jc w:val="left"/>
+        <w:rPr>
+          <w:rFonts w:ascii="Consolas" w:hAnsi="Consolas" w:cs="Consolas"/>
+          <w:kern w:val="0"/>
+          <w:sz w:val="20"/>
+          <w:szCs w:val="20"/>
+        </w:rPr>
+      </w:pPr>
+      <w:r>
+        <w:rPr>
+          <w:rFonts w:ascii="Consolas" w:hAnsi="Consolas" w:cs="Consolas"/>
+          <w:color w:val="FF0000"/>
+          <w:kern w:val="0"/>
+          <w:sz w:val="20"/>
+          <w:szCs w:val="20"/>
+        </w:rPr>
+        <w:t xml:space="preserve">### SQL: insert into </w:t>
+      </w:r>
+      <w:proofErr w:type="spellStart"/>
+      <w:r>
+        <w:rPr>
+          <w:rFonts w:ascii="Consolas" w:hAnsi="Consolas" w:cs="Consolas"/>
+          <w:color w:val="FF0000"/>
+          <w:kern w:val="0"/>
+          <w:sz w:val="20"/>
+          <w:szCs w:val="20"/>
+        </w:rPr>
+        <w:t>inform_notice</w:t>
+      </w:r>
+      <w:proofErr w:type="spellEnd"/>
+      <w:r>
+        <w:rPr>
+          <w:rFonts w:ascii="Consolas" w:hAnsi="Consolas" w:cs="Consolas"/>
+          <w:color w:val="FF0000"/>
+          <w:kern w:val="0"/>
+          <w:sz w:val="20"/>
+          <w:szCs w:val="20"/>
+        </w:rPr>
+        <w:t xml:space="preserve"> (</w:t>
+      </w:r>
+      <w:proofErr w:type="spellStart"/>
+      <w:r>
+        <w:rPr>
+          <w:rFonts w:ascii="Consolas" w:hAnsi="Consolas" w:cs="Consolas"/>
+          <w:color w:val="FF0000"/>
+          <w:kern w:val="0"/>
+          <w:sz w:val="20"/>
+          <w:szCs w:val="20"/>
+        </w:rPr>
+        <w:t>inform_id</w:t>
+      </w:r>
+      <w:proofErr w:type="spellEnd"/>
+      <w:r>
+        <w:rPr>
+          <w:rFonts w:ascii="Consolas" w:hAnsi="Consolas" w:cs="Consolas"/>
+          <w:color w:val="FF0000"/>
+          <w:kern w:val="0"/>
+          <w:sz w:val="20"/>
+          <w:szCs w:val="20"/>
+        </w:rPr>
+        <w:t xml:space="preserve">, </w:t>
+      </w:r>
+      <w:proofErr w:type="spellStart"/>
+      <w:r>
+        <w:rPr>
+          <w:rFonts w:ascii="Consolas" w:hAnsi="Consolas" w:cs="Consolas"/>
+          <w:color w:val="FF0000"/>
+          <w:kern w:val="0"/>
+          <w:sz w:val="20"/>
+          <w:szCs w:val="20"/>
+        </w:rPr>
+        <w:t>inform_name</w:t>
+      </w:r>
+      <w:proofErr w:type="spellEnd"/>
+      <w:r>
+        <w:rPr>
+          <w:rFonts w:ascii="Consolas" w:hAnsi="Consolas" w:cs="Consolas"/>
+          <w:color w:val="FF0000"/>
+          <w:kern w:val="0"/>
+          <w:sz w:val="20"/>
+          <w:szCs w:val="20"/>
+        </w:rPr>
+        <w:t xml:space="preserve">, </w:t>
+      </w:r>
+      <w:proofErr w:type="spellStart"/>
+      <w:r>
+        <w:rPr>
+          <w:rFonts w:ascii="Consolas" w:hAnsi="Consolas" w:cs="Consolas"/>
+          <w:color w:val="FF0000"/>
+          <w:kern w:val="0"/>
+          <w:sz w:val="20"/>
+          <w:szCs w:val="20"/>
+        </w:rPr>
+        <w:t>create_</w:t>
+      </w:r>
+      <w:proofErr w:type="gramStart"/>
+      <w:r>
+        <w:rPr>
+          <w:rFonts w:ascii="Consolas" w:hAnsi="Consolas" w:cs="Consolas"/>
+          <w:color w:val="FF0000"/>
+          <w:kern w:val="0"/>
+          <w:sz w:val="20"/>
+          <w:szCs w:val="20"/>
+        </w:rPr>
+        <w:t>date</w:t>
+      </w:r>
+      <w:proofErr w:type="spellEnd"/>
+      <w:r>
+        <w:rPr>
+          <w:rFonts w:ascii="Consolas" w:hAnsi="Consolas" w:cs="Consolas"/>
+          <w:color w:val="FF0000"/>
+          <w:kern w:val="0"/>
+          <w:sz w:val="20"/>
+          <w:szCs w:val="20"/>
+        </w:rPr>
+        <w:t xml:space="preserve">,   </w:t>
+      </w:r>
+      <w:proofErr w:type="gramEnd"/>
+      <w:r>
+        <w:rPr>
+          <w:rFonts w:ascii="Consolas" w:hAnsi="Consolas" w:cs="Consolas"/>
+          <w:color w:val="FF0000"/>
+          <w:kern w:val="0"/>
+          <w:sz w:val="20"/>
+          <w:szCs w:val="20"/>
+        </w:rPr>
+        <w:t xml:space="preserve">     </w:t>
+      </w:r>
+      <w:proofErr w:type="spellStart"/>
+      <w:r>
+        <w:rPr>
+          <w:rFonts w:ascii="Consolas" w:hAnsi="Consolas" w:cs="Consolas"/>
+          <w:color w:val="FF0000"/>
+          <w:kern w:val="0"/>
+          <w:sz w:val="20"/>
+          <w:szCs w:val="20"/>
+        </w:rPr>
+        <w:t>creator_id</w:t>
+      </w:r>
+      <w:proofErr w:type="spellEnd"/>
+      <w:r>
+        <w:rPr>
+          <w:rFonts w:ascii="Consolas" w:hAnsi="Consolas" w:cs="Consolas"/>
+          <w:color w:val="FF0000"/>
+          <w:kern w:val="0"/>
+          <w:sz w:val="20"/>
+          <w:szCs w:val="20"/>
+        </w:rPr>
+        <w:t xml:space="preserve">, </w:t>
+      </w:r>
+      <w:proofErr w:type="spellStart"/>
+      <w:r>
+        <w:rPr>
+          <w:rFonts w:ascii="Consolas" w:hAnsi="Consolas" w:cs="Consolas"/>
+          <w:color w:val="FF0000"/>
+          <w:kern w:val="0"/>
+          <w:sz w:val="20"/>
+          <w:szCs w:val="20"/>
+        </w:rPr>
+        <w:t>creator_name</w:t>
+      </w:r>
+      <w:proofErr w:type="spellEnd"/>
+      <w:r>
+        <w:rPr>
+          <w:rFonts w:ascii="Consolas" w:hAnsi="Consolas" w:cs="Consolas"/>
+          <w:color w:val="FF0000"/>
+          <w:kern w:val="0"/>
+          <w:sz w:val="20"/>
+          <w:szCs w:val="20"/>
+        </w:rPr>
+        <w:t xml:space="preserve">, </w:t>
+      </w:r>
+      <w:proofErr w:type="spellStart"/>
+      <w:r>
+        <w:rPr>
+          <w:rFonts w:ascii="Consolas" w:hAnsi="Consolas" w:cs="Consolas"/>
+          <w:color w:val="FF0000"/>
+          <w:kern w:val="0"/>
+          <w:sz w:val="20"/>
+          <w:szCs w:val="20"/>
+        </w:rPr>
+        <w:t>update_date</w:t>
+      </w:r>
+      <w:proofErr w:type="spellEnd"/>
+      <w:r>
+        <w:rPr>
+          <w:rFonts w:ascii="Consolas" w:hAnsi="Consolas" w:cs="Consolas"/>
+          <w:color w:val="FF0000"/>
+          <w:kern w:val="0"/>
+          <w:sz w:val="20"/>
+          <w:szCs w:val="20"/>
+        </w:rPr>
+        <w:t xml:space="preserve">,        enable, </w:t>
+      </w:r>
+      <w:proofErr w:type="spellStart"/>
+      <w:r>
+        <w:rPr>
+          <w:rFonts w:ascii="Consolas" w:hAnsi="Consolas" w:cs="Consolas"/>
+          <w:color w:val="FF0000"/>
+          <w:kern w:val="0"/>
+          <w:sz w:val="20"/>
+          <w:szCs w:val="20"/>
+        </w:rPr>
+        <w:t>inform_content</w:t>
+      </w:r>
+      <w:proofErr w:type="spellEnd"/>
+      <w:r>
+        <w:rPr>
+          <w:rFonts w:ascii="Consolas" w:hAnsi="Consolas" w:cs="Consolas"/>
+          <w:color w:val="FF0000"/>
+          <w:kern w:val="0"/>
+          <w:sz w:val="20"/>
+          <w:szCs w:val="20"/>
+        </w:rPr>
+        <w:t>)     values (?, ?, ?,        ?, ?, ?,        ?, ?)</w:t>
+      </w:r>
+    </w:p>
+    <w:p>
+      <w:pPr>
+        <w:autoSpaceDE w:val="0"/>
+        <w:autoSpaceDN w:val="0"/>
+        <w:adjustRightInd w:val="0"/>
+        <w:jc w:val="left"/>
+        <w:rPr>
+          <w:rFonts w:ascii="Consolas" w:hAnsi="Consolas" w:cs="Consolas"/>
+          <w:kern w:val="0"/>
+          <w:sz w:val="20"/>
+          <w:szCs w:val="20"/>
+        </w:rPr>
+      </w:pPr>
+      <w:r>
+        <w:rPr>
+          <w:rFonts w:ascii="Consolas" w:hAnsi="Consolas" w:cs="Consolas"/>
+          <w:color w:val="FF0000"/>
+          <w:kern w:val="0"/>
+          <w:sz w:val="20"/>
+          <w:szCs w:val="20"/>
+        </w:rPr>
+        <w:t xml:space="preserve">### Cause: </w:t>
+      </w:r>
+      <w:proofErr w:type="spellStart"/>
+      <w:proofErr w:type="gramStart"/>
+      <w:r>
+        <w:rPr>
+          <w:rFonts w:ascii="Consolas" w:hAnsi="Consolas" w:cs="Consolas"/>
+          <w:color w:val="FF0000"/>
+          <w:kern w:val="0"/>
+          <w:sz w:val="20"/>
+          <w:szCs w:val="20"/>
+        </w:rPr>
+        <w:t>com.mysql</w:t>
+      </w:r>
+      <w:proofErr w:type="gramEnd"/>
+      <w:r>
+        <w:rPr>
+          <w:rFonts w:ascii="Consolas" w:hAnsi="Consolas" w:cs="Consolas"/>
+          <w:color w:val="FF0000"/>
+          <w:kern w:val="0"/>
+          <w:sz w:val="20"/>
+          <w:szCs w:val="20"/>
+        </w:rPr>
+        <w:t>.jdbc.MysqlDataTruncation</w:t>
+      </w:r>
+      <w:proofErr w:type="spellEnd"/>
+      <w:r>
+        <w:rPr>
+          <w:rFonts w:ascii="Consolas" w:hAnsi="Consolas" w:cs="Consolas"/>
+          <w:color w:val="FF0000"/>
+          <w:kern w:val="0"/>
+          <w:sz w:val="20"/>
+          <w:szCs w:val="20"/>
+        </w:rPr>
+        <w:t>: Data truncation: Data too long for column '</w:t>
+      </w:r>
+      <w:proofErr w:type="spellStart"/>
+      <w:r>
+        <w:rPr>
+          <w:rFonts w:ascii="Consolas" w:hAnsi="Consolas" w:cs="Consolas"/>
+          <w:color w:val="FF0000"/>
+          <w:kern w:val="0"/>
+          <w:sz w:val="20"/>
+          <w:szCs w:val="20"/>
+        </w:rPr>
+        <w:t>inform_content</w:t>
+      </w:r>
+      <w:proofErr w:type="spellEnd"/>
+      <w:r>
+        <w:rPr>
+          <w:rFonts w:ascii="Consolas" w:hAnsi="Consolas" w:cs="Consolas"/>
+          <w:color w:val="FF0000"/>
+          <w:kern w:val="0"/>
+          <w:sz w:val="20"/>
+          <w:szCs w:val="20"/>
+        </w:rPr>
+        <w:t>' at row 1</w:t>
+      </w:r>
+    </w:p>
+    <w:p>
+      <w:pPr>
+        <w:autoSpaceDE w:val="0"/>
+        <w:autoSpaceDN w:val="0"/>
+        <w:adjustRightInd w:val="0"/>
+        <w:jc w:val="left"/>
+        <w:rPr>
+          <w:rFonts w:ascii="Consolas" w:hAnsi="Consolas" w:cs="Consolas"/>
+          <w:kern w:val="0"/>
+          <w:sz w:val="20"/>
+          <w:szCs w:val="20"/>
+        </w:rPr>
+      </w:pPr>
+      <w:r>
+        <w:rPr>
+          <w:rFonts w:ascii="Consolas" w:hAnsi="Consolas" w:cs="Consolas"/>
+          <w:color w:val="FF0000"/>
+          <w:kern w:val="0"/>
+          <w:sz w:val="20"/>
+          <w:szCs w:val="20"/>
+        </w:rPr>
+        <w:t>; SQL []; Data truncation: Data too long for column '</w:t>
+      </w:r>
+      <w:proofErr w:type="spellStart"/>
+      <w:r>
+        <w:rPr>
+          <w:rFonts w:ascii="Consolas" w:hAnsi="Consolas" w:cs="Consolas"/>
+          <w:color w:val="FF0000"/>
+          <w:kern w:val="0"/>
+          <w:sz w:val="20"/>
+          <w:szCs w:val="20"/>
+        </w:rPr>
+        <w:t>inform_content</w:t>
+      </w:r>
+      <w:proofErr w:type="spellEnd"/>
+      <w:r>
+        <w:rPr>
+          <w:rFonts w:ascii="Consolas" w:hAnsi="Consolas" w:cs="Consolas"/>
+          <w:color w:val="FF0000"/>
+          <w:kern w:val="0"/>
+          <w:sz w:val="20"/>
+          <w:szCs w:val="20"/>
+        </w:rPr>
+        <w:t xml:space="preserve">' at row 1; nested exception is </w:t>
+      </w:r>
+      <w:proofErr w:type="spellStart"/>
+      <w:proofErr w:type="gramStart"/>
+      <w:r>
+        <w:rPr>
+          <w:rFonts w:ascii="Consolas" w:hAnsi="Consolas" w:cs="Consolas"/>
+          <w:color w:val="FF0000"/>
+          <w:kern w:val="0"/>
+          <w:sz w:val="20"/>
+          <w:szCs w:val="20"/>
+        </w:rPr>
+        <w:t>com.mysql</w:t>
+      </w:r>
+      <w:proofErr w:type="gramEnd"/>
+      <w:r>
+        <w:rPr>
+          <w:rFonts w:ascii="Consolas" w:hAnsi="Consolas" w:cs="Consolas"/>
+          <w:color w:val="FF0000"/>
+          <w:kern w:val="0"/>
+          <w:sz w:val="20"/>
+          <w:szCs w:val="20"/>
+        </w:rPr>
+        <w:t>.jdbc.MysqlDataTruncation</w:t>
+      </w:r>
+      <w:proofErr w:type="spellEnd"/>
+      <w:r>
+        <w:rPr>
+          <w:rFonts w:ascii="Consolas" w:hAnsi="Consolas" w:cs="Consolas"/>
+          <w:color w:val="FF0000"/>
+          <w:kern w:val="0"/>
+          <w:sz w:val="20"/>
+          <w:szCs w:val="20"/>
+        </w:rPr>
+        <w:t>: Data truncation: Data too long for column '</w:t>
+      </w:r>
+      <w:proofErr w:type="spellStart"/>
+      <w:r>
+        <w:rPr>
+          <w:rFonts w:ascii="Consolas" w:hAnsi="Consolas" w:cs="Consolas"/>
+          <w:color w:val="FF0000"/>
+          <w:kern w:val="0"/>
+          <w:sz w:val="20"/>
+          <w:szCs w:val="20"/>
+        </w:rPr>
+        <w:t>inform_content</w:t>
+      </w:r>
+      <w:proofErr w:type="spellEnd"/>
+      <w:r>
+        <w:rPr>
+          <w:rFonts w:ascii="Consolas" w:hAnsi="Consolas" w:cs="Consolas"/>
+          <w:color w:val="FF0000"/>
+          <w:kern w:val="0"/>
+          <w:sz w:val="20"/>
+          <w:szCs w:val="20"/>
+        </w:rPr>
+        <w:t>' at row 1] with root cause</w:t>
+      </w:r>
+    </w:p>
+    <w:p>
+      <w:pPr>
+        <w:rPr>
+          <w:rFonts w:ascii="Consolas" w:hAnsi="Consolas" w:cs="Consolas"/>
+          <w:color w:val="FF0000"/>
+          <w:kern w:val="0"/>
+          <w:sz w:val="20"/>
+          <w:szCs w:val="20"/>
+        </w:rPr>
+      </w:pPr>
+      <w:proofErr w:type="spellStart"/>
+      <w:proofErr w:type="gramStart"/>
+      <w:r>
+        <w:rPr>
+          <w:rFonts w:ascii="Consolas" w:hAnsi="Consolas" w:cs="Consolas"/>
+          <w:color w:val="FF0000"/>
+          <w:kern w:val="0"/>
+          <w:sz w:val="20"/>
+          <w:szCs w:val="20"/>
+        </w:rPr>
+        <w:t>com.mysql</w:t>
+      </w:r>
+      <w:proofErr w:type="gramEnd"/>
+      <w:r>
+        <w:rPr>
+          <w:rFonts w:ascii="Consolas" w:hAnsi="Consolas" w:cs="Consolas"/>
+          <w:color w:val="FF0000"/>
+          <w:kern w:val="0"/>
+          <w:sz w:val="20"/>
+          <w:szCs w:val="20"/>
+        </w:rPr>
+        <w:t>.jdbc.MysqlDataTruncation</w:t>
+      </w:r>
+      <w:proofErr w:type="spellEnd"/>
+      <w:r>
+        <w:rPr>
+          <w:rFonts w:ascii="Consolas" w:hAnsi="Consolas" w:cs="Consolas"/>
+          <w:color w:val="FF0000"/>
+          <w:kern w:val="0"/>
+          <w:sz w:val="20"/>
+          <w:szCs w:val="20"/>
+        </w:rPr>
+        <w:t>: Data truncation: Data too long for column '</w:t>
+      </w:r>
+      <w:proofErr w:type="spellStart"/>
+      <w:r>
+        <w:rPr>
+          <w:rFonts w:ascii="Consolas" w:hAnsi="Consolas" w:cs="Consolas"/>
+          <w:color w:val="FF0000"/>
+          <w:kern w:val="0"/>
+          <w:sz w:val="20"/>
+          <w:szCs w:val="20"/>
+        </w:rPr>
+        <w:t>inform_content</w:t>
+      </w:r>
+      <w:proofErr w:type="spellEnd"/>
+      <w:r>
+        <w:rPr>
+          <w:rFonts w:ascii="Consolas" w:hAnsi="Consolas" w:cs="Consolas"/>
+          <w:color w:val="FF0000"/>
+          <w:kern w:val="0"/>
+          <w:sz w:val="20"/>
+          <w:szCs w:val="20"/>
+        </w:rPr>
+        <w:t>' at row 1</w:t>
+      </w:r>
+    </w:p>
+    <w:p/>
+    <w:p/>
+    <w:p/>
+    <w:p>
+      <w:pPr>
+        <w:pStyle w:val="a3"/>
+        <w:numPr>
+          <w:ilvl w:val="0"/>
+          <w:numId w:val="1"/>
+        </w:numPr>
+        <w:ind w:firstLineChars="0"/>
+      </w:pPr>
+      <w:r>
+        <w:rPr>
+          <w:rFonts w:hint="eastAsia"/>
+        </w:rPr>
+        <w:lastRenderedPageBreak/>
+        <w:t>课件超市、案例评析和通知公告这三个有查看超长富文本的详细页面当中，footer挡住了最下边的内容，该页面直接删除footer即可</w:t>
+      </w:r>
+    </w:p>
+    <w:p>
+      <w:r>
+        <w:rPr>
+          <w:noProof/>
+        </w:rPr>
+        <w:drawing>
+          <wp:inline distT="0" distB="0" distL="0" distR="0" wp14:anchorId="3DA56DAB" wp14:editId="77E861E7">
+            <wp:extent cx="5274310" cy="4608195"/>
+            <wp:effectExtent l="0" t="0" r="2540" b="1905"/>
+            <wp:docPr id="11" name="图片 11"/>
+            <wp:cNvGraphicFramePr>
+              <a:graphicFrameLocks xmlns:a="http://schemas.openxmlformats.org/drawingml/2006/main" noChangeAspect="1"/>
+            </wp:cNvGraphicFramePr>
+            <a:graphic xmlns:a="http://schemas.openxmlformats.org/drawingml/2006/main">
+              <a:graphicData uri="http://schemas.openxmlformats.org/drawingml/2006/picture">
+                <pic:pic xmlns:pic="http://schemas.openxmlformats.org/drawingml/2006/picture">
+                  <pic:nvPicPr>
+                    <pic:cNvPr id="1" name=""/>
+                    <pic:cNvPicPr/>
+                  </pic:nvPicPr>
+                  <pic:blipFill>
+                    <a:blip r:embed="rId17"/>
+                    <a:stretch>
+                      <a:fillRect/>
+                    </a:stretch>
+                  </pic:blipFill>
+                  <pic:spPr>
+                    <a:xfrm>
+                      <a:off x="0" y="0"/>
+                      <a:ext cx="5274310" cy="4608195"/>
+                    </a:xfrm>
+                    <a:prstGeom prst="rect">
+                      <a:avLst/>
+                    </a:prstGeom>
+                  </pic:spPr>
+                </pic:pic>
+              </a:graphicData>
+            </a:graphic>
+          </wp:inline>
+        </w:drawing>
+      </w:r>
+    </w:p>
+    <w:p/>
+    <w:p>
+      <w:pPr>
+        <w:pStyle w:val="a3"/>
+        <w:numPr>
+          <w:ilvl w:val="0"/>
+          <w:numId w:val="1"/>
+        </w:numPr>
+        <w:ind w:firstLineChars="0"/>
+      </w:pPr>
+      <w:r>
+        <w:rPr>
+          <w:rFonts w:hint="eastAsia"/>
+        </w:rPr>
+        <w:t>在考试界面，停留超过30分钟之后，提交试卷，发现登录已超时，需要重新登录，且考试结果没有被记录下来</w:t>
+      </w:r>
+    </w:p>
+    <w:p>
+      <w:pPr>
+        <w:rPr>
+          <w:rFonts w:hint="eastAsia"/>
+        </w:rPr>
+      </w:pPr>
+      <w:bookmarkStart w:id="0" w:name="_GoBack"/>
+      <w:bookmarkEnd w:id="0"/>
+    </w:p>
+    <w:p>
+      <w:pPr>
+        <w:pStyle w:val="a3"/>
+        <w:numPr>
+          <w:ilvl w:val="0"/>
+          <w:numId w:val="1"/>
+        </w:numPr>
+        <w:ind w:firstLineChars="0"/>
+      </w:pPr>
+      <w:r>
+        <w:rPr>
+          <w:rFonts w:hint="eastAsia"/>
+        </w:rPr>
+        <w:t>在我这里考试完，成绩查询中还是没有，确认下？</w:t>
+      </w:r>
+    </w:p>
+    <w:p>
+      <w:pPr>
+        <w:pStyle w:val="a3"/>
+        <w:ind w:left="360" w:firstLineChars="0" w:firstLine="0"/>
+        <w:rPr>
+          <w:rFonts w:hint="eastAsia"/>
+        </w:rPr>
+      </w:pPr>
+      <w:r>
+        <w:rPr>
+          <w:noProof/>
+        </w:rPr>
+        <w:drawing>
+          <wp:inline distT="0" distB="0" distL="0" distR="0" wp14:anchorId="62A1C234" wp14:editId="2FDAE0E7">
+            <wp:extent cx="5274310" cy="873760"/>
+            <wp:effectExtent l="0" t="0" r="2540" b="2540"/>
+            <wp:docPr id="4" name="图片 4"/>
+            <wp:cNvGraphicFramePr>
+              <a:graphicFrameLocks xmlns:a="http://schemas.openxmlformats.org/drawingml/2006/main" noChangeAspect="1"/>
+            </wp:cNvGraphicFramePr>
+            <a:graphic xmlns:a="http://schemas.openxmlformats.org/drawingml/2006/main">
+              <a:graphicData uri="http://schemas.openxmlformats.org/drawingml/2006/picture">
+                <pic:pic xmlns:pic="http://schemas.openxmlformats.org/drawingml/2006/picture">
+                  <pic:nvPicPr>
+                    <pic:cNvPr id="1" name=""/>
+                    <pic:cNvPicPr/>
+                  </pic:nvPicPr>
+                  <pic:blipFill>
+                    <a:blip r:embed="rId18"/>
+                    <a:stretch>
+                      <a:fillRect/>
+                    </a:stretch>
+                  </pic:blipFill>
+                  <pic:spPr>
+                    <a:xfrm>
+                      <a:off x="0" y="0"/>
+                      <a:ext cx="5274310" cy="873760"/>
+                    </a:xfrm>
+                    <a:prstGeom prst="rect">
+                      <a:avLst/>
+                    </a:prstGeom>
+                  </pic:spPr>
+                </pic:pic>
+              </a:graphicData>
+            </a:graphic>
+          </wp:inline>
+        </w:drawing>
+      </w:r>
+    </w:p>
     <w:sectPr>
       <w:pgSz w:w="11906" w:h="16838"/>
       <w:pgMar w:top="1440" w:right="1800" w:bottom="1440" w:left="1800" w:header="851" w:footer="992" w:gutter="0"/>
@@ -817,6 +1841,44 @@
     </w:sectPr>
   </w:body>
 </w:document>
+</file>
+
+<file path=word/endnotes.xml><?xml version="1.0" encoding="utf-8"?>
+<w:endnotes xmlns:wpc="http://schemas.microsoft.com/office/word/2010/wordprocessingCanvas" xmlns:cx="http://schemas.microsoft.com/office/drawing/2014/chartex" xmlns:cx1="http://schemas.microsoft.com/office/drawing/2015/9/8/chartex" xmlns:cx2="http://schemas.microsoft.com/office/drawing/2015/10/21/chartex" xmlns:cx3="http://schemas.microsoft.com/office/drawing/2016/5/9/chartex" xmlns:cx4="http://schemas.microsoft.com/office/drawing/2016/5/10/chartex" xmlns:cx5="http://schemas.microsoft.com/office/drawing/2016/5/11/chartex" xmlns:cx6="http://schemas.microsoft.com/office/drawing/2016/5/12/chartex" xmlns:cx7="http://schemas.microsoft.com/office/drawing/2016/5/13/chartex" xmlns:cx8="http://schemas.microsoft.com/office/drawing/2016/5/14/chartex" xmlns:mc="http://schemas.openxmlformats.org/markup-compatibility/2006" xmlns:aink="http://schemas.microsoft.com/office/drawing/2016/ink" xmlns:am3d="http://schemas.microsoft.com/office/drawing/2017/model3d" xmlns:o="urn:schemas-microsoft-com:office:office" xmlns:r="http://schemas.openxmlformats.org/officeDocument/2006/relationships" xmlns:m="http://schemas.openxmlformats.org/officeDocument/2006/math" xmlns:v="urn:schemas-microsoft-com:vml" xmlns:wp14="http://schemas.microsoft.com/office/word/2010/wordprocessingDrawing" xmlns:wp="http://schemas.openxmlformats.org/drawingml/2006/wordprocessingDrawing" xmlns:w10="urn:schemas-microsoft-com:office:word" xmlns:w="http://schemas.openxmlformats.org/wordprocessingml/2006/main" xmlns:w14="http://schemas.microsoft.com/office/word/2010/wordml" xmlns:w15="http://schemas.microsoft.com/office/word/2012/wordml" xmlns:w16cid="http://schemas.microsoft.com/office/word/2016/wordml/cid" xmlns:w16se="http://schemas.microsoft.com/office/word/2015/wordml/symex" xmlns:wpg="http://schemas.microsoft.com/office/word/2010/wordprocessingGroup" xmlns:wpi="http://schemas.microsoft.com/office/word/2010/wordprocessingInk" xmlns:wne="http://schemas.microsoft.com/office/word/2006/wordml" xmlns:wps="http://schemas.microsoft.com/office/word/2010/wordprocessingShape" mc:Ignorable="w14 w15 w16se w16cid wp14">
+  <w:endnote w:type="separator" w:id="-1">
+    <w:p>
+      <w:r>
+        <w:separator/>
+      </w:r>
+    </w:p>
+  </w:endnote>
+  <w:endnote w:type="continuationSeparator" w:id="0">
+    <w:p>
+      <w:r>
+        <w:continuationSeparator/>
+      </w:r>
+    </w:p>
+  </w:endnote>
+</w:endnotes>
+</file>
+
+<file path=word/footnotes.xml><?xml version="1.0" encoding="utf-8"?>
+<w:footnotes xmlns:wpc="http://schemas.microsoft.com/office/word/2010/wordprocessingCanvas" xmlns:cx="http://schemas.microsoft.com/office/drawing/2014/chartex" xmlns:cx1="http://schemas.microsoft.com/office/drawing/2015/9/8/chartex" xmlns:cx2="http://schemas.microsoft.com/office/drawing/2015/10/21/chartex" xmlns:cx3="http://schemas.microsoft.com/office/drawing/2016/5/9/chartex" xmlns:cx4="http://schemas.microsoft.com/office/drawing/2016/5/10/chartex" xmlns:cx5="http://schemas.microsoft.com/office/drawing/2016/5/11/chartex" xmlns:cx6="http://schemas.microsoft.com/office/drawing/2016/5/12/chartex" xmlns:cx7="http://schemas.microsoft.com/office/drawing/2016/5/13/chartex" xmlns:cx8="http://schemas.microsoft.com/office/drawing/2016/5/14/chartex" xmlns:mc="http://schemas.openxmlformats.org/markup-compatibility/2006" xmlns:aink="http://schemas.microsoft.com/office/drawing/2016/ink" xmlns:am3d="http://schemas.microsoft.com/office/drawing/2017/model3d" xmlns:o="urn:schemas-microsoft-com:office:office" xmlns:r="http://schemas.openxmlformats.org/officeDocument/2006/relationships" xmlns:m="http://schemas.openxmlformats.org/officeDocument/2006/math" xmlns:v="urn:schemas-microsoft-com:vml" xmlns:wp14="http://schemas.microsoft.com/office/word/2010/wordprocessingDrawing" xmlns:wp="http://schemas.openxmlformats.org/drawingml/2006/wordprocessingDrawing" xmlns:w10="urn:schemas-microsoft-com:office:word" xmlns:w="http://schemas.openxmlformats.org/wordprocessingml/2006/main" xmlns:w14="http://schemas.microsoft.com/office/word/2010/wordml" xmlns:w15="http://schemas.microsoft.com/office/word/2012/wordml" xmlns:w16cid="http://schemas.microsoft.com/office/word/2016/wordml/cid" xmlns:w16se="http://schemas.microsoft.com/office/word/2015/wordml/symex" xmlns:wpg="http://schemas.microsoft.com/office/word/2010/wordprocessingGroup" xmlns:wpi="http://schemas.microsoft.com/office/word/2010/wordprocessingInk" xmlns:wne="http://schemas.microsoft.com/office/word/2006/wordml" xmlns:wps="http://schemas.microsoft.com/office/word/2010/wordprocessingShape" mc:Ignorable="w14 w15 w16se w16cid wp14">
+  <w:footnote w:type="separator" w:id="-1">
+    <w:p>
+      <w:r>
+        <w:separator/>
+      </w:r>
+    </w:p>
+  </w:footnote>
+  <w:footnote w:type="continuationSeparator" w:id="0">
+    <w:p>
+      <w:r>
+        <w:continuationSeparator/>
+      </w:r>
+    </w:p>
+  </w:footnote>
+</w:footnotes>
 </file>
 
 <file path=word/numbering.xml><?xml version="1.0" encoding="utf-8"?>
@@ -1352,6 +2414,71 @@
       <w:ind w:firstLineChars="200" w:firstLine="420"/>
     </w:pPr>
   </w:style>
+  <w:style w:type="paragraph" w:styleId="a4">
+    <w:name w:val="header"/>
+    <w:basedOn w:val="a"/>
+    <w:link w:val="a5"/>
+    <w:uiPriority w:val="99"/>
+    <w:unhideWhenUsed/>
+    <w:rsid w:val="00257901"/>
+    <w:pPr>
+      <w:pBdr>
+        <w:bottom w:val="single" w:sz="6" w:space="1" w:color="auto"/>
+      </w:pBdr>
+      <w:tabs>
+        <w:tab w:val="center" w:pos="4153"/>
+        <w:tab w:val="right" w:pos="8306"/>
+      </w:tabs>
+      <w:snapToGrid w:val="0"/>
+      <w:jc w:val="center"/>
+    </w:pPr>
+    <w:rPr>
+      <w:sz w:val="18"/>
+      <w:szCs w:val="18"/>
+    </w:rPr>
+  </w:style>
+  <w:style w:type="character" w:customStyle="1" w:styleId="a5">
+    <w:name w:val="页眉 字符"/>
+    <w:basedOn w:val="a0"/>
+    <w:link w:val="a4"/>
+    <w:uiPriority w:val="99"/>
+    <w:rsid w:val="00257901"/>
+    <w:rPr>
+      <w:sz w:val="18"/>
+      <w:szCs w:val="18"/>
+    </w:rPr>
+  </w:style>
+  <w:style w:type="paragraph" w:styleId="a6">
+    <w:name w:val="footer"/>
+    <w:basedOn w:val="a"/>
+    <w:link w:val="a7"/>
+    <w:uiPriority w:val="99"/>
+    <w:unhideWhenUsed/>
+    <w:rsid w:val="00257901"/>
+    <w:pPr>
+      <w:tabs>
+        <w:tab w:val="center" w:pos="4153"/>
+        <w:tab w:val="right" w:pos="8306"/>
+      </w:tabs>
+      <w:snapToGrid w:val="0"/>
+      <w:jc w:val="left"/>
+    </w:pPr>
+    <w:rPr>
+      <w:sz w:val="18"/>
+      <w:szCs w:val="18"/>
+    </w:rPr>
+  </w:style>
+  <w:style w:type="character" w:customStyle="1" w:styleId="a7">
+    <w:name w:val="页脚 字符"/>
+    <w:basedOn w:val="a0"/>
+    <w:link w:val="a6"/>
+    <w:uiPriority w:val="99"/>
+    <w:rsid w:val="00257901"/>
+    <w:rPr>
+      <w:sz w:val="18"/>
+      <w:szCs w:val="18"/>
+    </w:rPr>
+  </w:style>
 </w:styles>
 </file>
 

</xml_diff>